<commit_message>
update of codebook and cleaning script
</commit_message>
<xml_diff>
--- a/CODEBOOK.docx
+++ b/CODEBOOK.docx
@@ -928,6 +928,25 @@
       <w:r>
         <w:t xml:space="preserve">What is your gender? </w:t>
       </w:r>
+      <w:r>
+        <w:t>[</w:t>
+      </w:r>
+      <w:proofErr w:type="gramStart"/>
+      <w:r>
+        <w:t>the</w:t>
+      </w:r>
+      <w:proofErr w:type="gramEnd"/>
+      <w:r>
+        <w:t xml:space="preserve"> gender of the </w:t>
+      </w:r>
+      <w:proofErr w:type="spellStart"/>
+      <w:r>
+        <w:t>turker</w:t>
+      </w:r>
+      <w:proofErr w:type="spellEnd"/>
+      <w:r>
+        <w:t>)</w:t>
+      </w:r>
     </w:p>
     <w:p>
       <w:r>
@@ -1135,21 +1154,10 @@
         <w:rPr>
           <w:b/>
         </w:rPr>
-        <w:t>Answer.Q13Answera_</w:t>
-      </w:r>
-      <w:proofErr w:type="gramStart"/>
-      <w:r>
-        <w:rPr>
-          <w:b/>
-        </w:rPr>
-        <w:t xml:space="preserve">other </w:t>
-      </w:r>
-      <w:r>
-        <w:t>:</w:t>
-      </w:r>
-      <w:proofErr w:type="gramEnd"/>
-      <w:r>
-        <w:t xml:space="preserve"> Filled in with respect to ‘other’ in Q13Answera</w:t>
+        <w:t>Answer.Q13Answer_other_a</w:t>
+      </w:r>
+      <w:r>
+        <w:t>: Filled in with respect to ‘other’ in Q13Answera</w:t>
       </w:r>
     </w:p>
     <w:p>
@@ -1236,14 +1244,32 @@
         <w:rPr>
           <w:b/>
         </w:rPr>
-        <w:t>Answer.Q11Answera_</w:t>
-      </w:r>
-      <w:proofErr w:type="gramStart"/>
-      <w:r>
-        <w:rPr>
-          <w:b/>
-        </w:rPr>
-        <w:t xml:space="preserve">other </w:t>
+        <w:t>Answer.Q11Answer</w:t>
+      </w:r>
+      <w:r>
+        <w:rPr>
+          <w:b/>
+        </w:rPr>
+        <w:t>_other</w:t>
+      </w:r>
+      <w:r>
+        <w:rPr>
+          <w:b/>
+        </w:rPr>
+        <w:t>_</w:t>
+      </w:r>
+      <w:proofErr w:type="gramStart"/>
+      <w:r>
+        <w:rPr>
+          <w:b/>
+        </w:rPr>
+        <w:t>a</w:t>
+      </w:r>
+      <w:r>
+        <w:rPr>
+          <w:b/>
+        </w:rPr>
+        <w:t xml:space="preserve"> </w:t>
       </w:r>
       <w:r>
         <w:t>:</w:t>
@@ -1729,14 +1755,20 @@
         <w:rPr>
           <w:b/>
         </w:rPr>
-        <w:t>Answer.Q13Answerb_</w:t>
-      </w:r>
-      <w:proofErr w:type="gramStart"/>
-      <w:r>
-        <w:rPr>
-          <w:b/>
-        </w:rPr>
-        <w:t xml:space="preserve">other </w:t>
+        <w:t>Answer.Q13Answer_other_</w:t>
+      </w:r>
+      <w:proofErr w:type="gramStart"/>
+      <w:r>
+        <w:rPr>
+          <w:b/>
+        </w:rPr>
+        <w:t>b</w:t>
+      </w:r>
+      <w:r>
+        <w:rPr>
+          <w:b/>
+        </w:rPr>
+        <w:t xml:space="preserve"> </w:t>
       </w:r>
       <w:r>
         <w:t>:</w:t>
@@ -2463,12 +2495,18 @@
     </w:p>
     <w:p/>
     <w:p>
-      <w:proofErr w:type="gramStart"/>
-      <w:r>
-        <w:rPr>
-          <w:b/>
-        </w:rPr>
-        <w:t xml:space="preserve">Answer.Q23Answerc </w:t>
+      <w:r>
+        <w:rPr>
+          <w:b/>
+        </w:rPr>
+        <w:t>Answer</w:t>
+      </w:r>
+      <w:proofErr w:type="gramStart"/>
+      <w:r>
+        <w:rPr>
+          <w:b/>
+        </w:rPr>
+        <w:t>.</w:t>
       </w:r>
       <w:r>
         <w:t>:</w:t>
@@ -2493,12 +2531,18 @@
     </w:p>
     <w:p/>
     <w:p>
-      <w:proofErr w:type="gramStart"/>
-      <w:r>
-        <w:rPr>
-          <w:b/>
-        </w:rPr>
-        <w:t xml:space="preserve">Answer.Q24Answerc </w:t>
+      <w:r>
+        <w:rPr>
+          <w:b/>
+        </w:rPr>
+        <w:t>Answer</w:t>
+      </w:r>
+      <w:proofErr w:type="gramStart"/>
+      <w:r>
+        <w:rPr>
+          <w:b/>
+        </w:rPr>
+        <w:t>.</w:t>
       </w:r>
       <w:r>
         <w:t>:</w:t>
@@ -2515,12 +2559,18 @@
     </w:p>
     <w:p/>
     <w:p>
-      <w:proofErr w:type="gramStart"/>
-      <w:r>
-        <w:rPr>
-          <w:b/>
-        </w:rPr>
-        <w:t xml:space="preserve">Answer.Q25Answerc </w:t>
+      <w:r>
+        <w:rPr>
+          <w:b/>
+        </w:rPr>
+        <w:t>Answer</w:t>
+      </w:r>
+      <w:proofErr w:type="gramStart"/>
+      <w:r>
+        <w:rPr>
+          <w:b/>
+        </w:rPr>
+        <w:t>.</w:t>
       </w:r>
       <w:r>
         <w:t>:</w:t>
@@ -2557,162 +2607,72 @@
       </w:r>
       <w:proofErr w:type="gramEnd"/>
       <w:r>
-        <w:t xml:space="preserve"> If this image focuses on a particular person, how does this person appear to feel? (Tick only one)</w:t>
-      </w:r>
-    </w:p>
-    <w:p>
-      <w:r>
-        <w:t xml:space="preserve">[Happy, </w:t>
-      </w:r>
-      <w:proofErr w:type="gramStart"/>
-      <w:r>
-        <w:t>Neither</w:t>
-      </w:r>
-      <w:proofErr w:type="gramEnd"/>
-      <w:r>
-        <w:t xml:space="preserve"> happy nor sad, Sad, Don’t know]</w:t>
-      </w:r>
-    </w:p>
-    <w:p/>
-    <w:p>
-      <w:proofErr w:type="gramStart"/>
-      <w:r>
-        <w:rPr>
-          <w:b/>
-        </w:rPr>
-        <w:t>Answer.Q15Answerc</w:t>
-      </w:r>
-      <w:r>
-        <w:rPr>
-          <w:b/>
-        </w:rPr>
-        <w:t xml:space="preserve"> </w:t>
-      </w:r>
-      <w:r>
-        <w:t>:</w:t>
-      </w:r>
-      <w:proofErr w:type="gramEnd"/>
-      <w:r>
-        <w:t xml:space="preserve"> If this image focuses on a particular person, how health do you think this person is? (Tick only one)</w:t>
-      </w:r>
-    </w:p>
-    <w:p>
-      <w:r>
-        <w:t xml:space="preserve">[Very unhealthy, </w:t>
-      </w:r>
-      <w:proofErr w:type="gramStart"/>
-      <w:r>
-        <w:t>Somewhat</w:t>
-      </w:r>
-      <w:proofErr w:type="gramEnd"/>
-      <w:r>
-        <w:t xml:space="preserve"> unhealthy, Average, Somewhat healthy, Very healthy]</w:t>
-      </w:r>
-    </w:p>
-    <w:p/>
-    <w:p>
-      <w:proofErr w:type="gramStart"/>
-      <w:r>
-        <w:rPr>
-          <w:b/>
-        </w:rPr>
-        <w:t>Answer.Q25Answerc</w:t>
-      </w:r>
-      <w:r>
-        <w:rPr>
-          <w:b/>
-        </w:rPr>
-        <w:t xml:space="preserve"> </w:t>
-      </w:r>
-      <w:r>
-        <w:t>:</w:t>
-      </w:r>
-      <w:proofErr w:type="gramEnd"/>
-      <w:r>
-        <w:t xml:space="preserve"> If this image focu</w:t>
-      </w:r>
-      <w:r>
-        <w:t xml:space="preserve">ses on a particular person, do </w:t>
-      </w:r>
-      <w:r>
-        <w:t>you find this person physically attractive? (Tick only one)</w:t>
-      </w:r>
-    </w:p>
-    <w:p>
-      <w:r>
-        <w:t>[Not at all, Somewhat, Very much]</w:t>
-      </w:r>
-    </w:p>
-    <w:p/>
-    <w:p>
-      <w:proofErr w:type="gramStart"/>
-      <w:r>
-        <w:rPr>
-          <w:b/>
-        </w:rPr>
-        <w:t>Answer.Q26Answer</w:t>
-      </w:r>
-      <w:r>
-        <w:rPr>
-          <w:b/>
-        </w:rPr>
-        <w:t>c</w:t>
-      </w:r>
-      <w:r>
-        <w:rPr>
-          <w:b/>
-        </w:rPr>
-        <w:t xml:space="preserve"> </w:t>
-      </w:r>
-      <w:r>
-        <w:t>:</w:t>
-      </w:r>
-      <w:proofErr w:type="gramEnd"/>
-      <w:r>
-        <w:t xml:space="preserve"> If this image focu</w:t>
-      </w:r>
-      <w:r>
-        <w:t xml:space="preserve">ses on a particular person, do </w:t>
-      </w:r>
-      <w:r>
-        <w:t>you find this person sexually attractive? (Tick only one)</w:t>
-      </w:r>
-    </w:p>
-    <w:p>
-      <w:r>
-        <w:t>[Not at all, Somewhat, Very much]</w:t>
-      </w:r>
-    </w:p>
-    <w:p>
+        <w:t xml:space="preserve"> If this</w:t>
+      </w:r>
       <w:bookmarkStart w:id="0" w:name="_GoBack"/>
       <w:bookmarkEnd w:id="0"/>
-    </w:p>
-    <w:p>
-      <w:proofErr w:type="gramStart"/>
-      <w:r>
-        <w:rPr>
-          <w:b/>
-        </w:rPr>
-        <w:t>Answer.Q19Answerc</w:t>
-      </w:r>
-      <w:r>
-        <w:rPr>
-          <w:b/>
-        </w:rPr>
-        <w:t xml:space="preserve"> </w:t>
-      </w:r>
-      <w:r>
-        <w:t>:</w:t>
-      </w:r>
-      <w:proofErr w:type="gramEnd"/>
-      <w:r>
-        <w:t xml:space="preserve"> If this image focuses on a particular person,</w:t>
-      </w:r>
-      <w:r>
-        <w:t xml:space="preserve"> does </w:t>
-      </w:r>
-      <w:r>
-        <w:t>this image portray the person in a sexualized manner? (Tick only one)</w:t>
+      <w:r>
+        <w:t xml:space="preserve"> image focuses on a particular person, how does this person appear to feel? (Tick only one)</w:t>
+      </w:r>
+    </w:p>
+    <w:p>
+      <w:r>
+        <w:t xml:space="preserve">[Happy, </w:t>
+      </w:r>
+      <w:proofErr w:type="gramStart"/>
+      <w:r>
+        <w:t>Neither</w:t>
+      </w:r>
+      <w:proofErr w:type="gramEnd"/>
+      <w:r>
+        <w:t xml:space="preserve"> happy nor sad, Sad, Don’t know]</w:t>
+      </w:r>
+    </w:p>
+    <w:p/>
+    <w:p>
+      <w:proofErr w:type="gramStart"/>
+      <w:r>
+        <w:rPr>
+          <w:b/>
+        </w:rPr>
+        <w:t xml:space="preserve">Answer.Q15Answerc </w:t>
+      </w:r>
+      <w:r>
+        <w:t>:</w:t>
+      </w:r>
+      <w:proofErr w:type="gramEnd"/>
+      <w:r>
+        <w:t xml:space="preserve"> If this image focuses on a particular person, how health do you think this person is? (Tick only one)</w:t>
+      </w:r>
+    </w:p>
+    <w:p>
+      <w:r>
+        <w:t xml:space="preserve">[Very unhealthy, </w:t>
+      </w:r>
+      <w:proofErr w:type="gramStart"/>
+      <w:r>
+        <w:t>Somewhat</w:t>
+      </w:r>
+      <w:proofErr w:type="gramEnd"/>
+      <w:r>
+        <w:t xml:space="preserve"> unhealthy, Average, Somewhat healthy, Very healthy]</w:t>
+      </w:r>
+    </w:p>
+    <w:p/>
+    <w:p>
+      <w:proofErr w:type="gramStart"/>
+      <w:r>
+        <w:rPr>
+          <w:b/>
+        </w:rPr>
+        <w:t xml:space="preserve">Answer.Q25Answerc </w:t>
+      </w:r>
+      <w:r>
+        <w:t>:</w:t>
+      </w:r>
+      <w:proofErr w:type="gramEnd"/>
+      <w:r>
+        <w:t xml:space="preserve"> If this image focuses on a particular person, do you find this person physically attractive? (Tick only one)</w:t>
       </w:r>
     </w:p>
     <w:p>
@@ -2727,26 +2687,58 @@
         <w:rPr>
           <w:b/>
         </w:rPr>
-        <w:t>Answer.Q9Answerc</w:t>
-      </w:r>
-      <w:r>
-        <w:rPr>
-          <w:b/>
-        </w:rPr>
-        <w:t xml:space="preserve"> </w:t>
-      </w:r>
-      <w:r>
-        <w:t>:</w:t>
-      </w:r>
-      <w:proofErr w:type="gramEnd"/>
-      <w:r>
-        <w:t xml:space="preserve"> If this image focuses on a particular person, </w:t>
-      </w:r>
-      <w:r>
-        <w:t xml:space="preserve">how </w:t>
-      </w:r>
-      <w:r>
-        <w:t>would you describe the physical condition of this person? (Tick only one)</w:t>
+        <w:t xml:space="preserve">Answer.Q26Answerc </w:t>
+      </w:r>
+      <w:r>
+        <w:t>:</w:t>
+      </w:r>
+      <w:proofErr w:type="gramEnd"/>
+      <w:r>
+        <w:t xml:space="preserve"> If this image focuses on a particular person, do you find this person sexually attractive? (Tick only one)</w:t>
+      </w:r>
+    </w:p>
+    <w:p>
+      <w:r>
+        <w:t>[Not at all, Somewhat, Very much]</w:t>
+      </w:r>
+    </w:p>
+    <w:p/>
+    <w:p>
+      <w:proofErr w:type="gramStart"/>
+      <w:r>
+        <w:rPr>
+          <w:b/>
+        </w:rPr>
+        <w:t xml:space="preserve">Answer.Q19Answerc </w:t>
+      </w:r>
+      <w:r>
+        <w:t>:</w:t>
+      </w:r>
+      <w:proofErr w:type="gramEnd"/>
+      <w:r>
+        <w:t xml:space="preserve"> If this image focuses on a particular person, does this image portray the person in a sexualized manner? (Tick only one)</w:t>
+      </w:r>
+    </w:p>
+    <w:p>
+      <w:r>
+        <w:t>[Not at all, Somewhat, Very much]</w:t>
+      </w:r>
+    </w:p>
+    <w:p/>
+    <w:p>
+      <w:proofErr w:type="gramStart"/>
+      <w:r>
+        <w:rPr>
+          <w:b/>
+        </w:rPr>
+        <w:t xml:space="preserve">Answer.Q9Answerc </w:t>
+      </w:r>
+      <w:r>
+        <w:t>:</w:t>
+      </w:r>
+      <w:proofErr w:type="gramEnd"/>
+      <w:r>
+        <w:t xml:space="preserve"> If this image focuses on a particular person, how would you describe the physical condition of this person? (Tick only one)</w:t>
       </w:r>
     </w:p>
     <w:p>
@@ -2769,26 +2761,14 @@
         <w:rPr>
           <w:b/>
         </w:rPr>
-        <w:t>Answer.Q10Answerc</w:t>
-      </w:r>
-      <w:r>
-        <w:rPr>
-          <w:b/>
-        </w:rPr>
-        <w:t xml:space="preserve"> </w:t>
-      </w:r>
-      <w:r>
-        <w:t>:</w:t>
-      </w:r>
-      <w:proofErr w:type="gramEnd"/>
-      <w:r>
-        <w:t xml:space="preserve"> If this image focuses on a particular person, </w:t>
-      </w:r>
-      <w:r>
-        <w:t xml:space="preserve"> which </w:t>
-      </w:r>
-      <w:r>
-        <w:t>of the following sketches comes closest to the body shape of this person? (Tick only one)</w:t>
+        <w:t xml:space="preserve">Answer.Q10Answerc </w:t>
+      </w:r>
+      <w:r>
+        <w:t>:</w:t>
+      </w:r>
+      <w:proofErr w:type="gramEnd"/>
+      <w:r>
+        <w:t xml:space="preserve"> If this image focuses on a particular person,  which of the following sketches comes closest to the body shape of this person? (Tick only one)</w:t>
       </w:r>
     </w:p>
     <w:p>

</xml_diff>